<commit_message>
Created 4 classes and need to create remaining classes
</commit_message>
<xml_diff>
--- a/Flight Reservation System Requirement Doc.docx
+++ b/Flight Reservation System Requirement Doc.docx
@@ -1,281 +1,336 @@
 
 <file path=word/document.xml><?xml version="1.0" encoding="utf-8"?>
-<w:document xmlns:mc="http://schemas.openxmlformats.org/markup-compatibility/2006" xmlns:o="urn:schemas-microsoft-com:office:office" xmlns:r="http://schemas.openxmlformats.org/officeDocument/2006/relationships" xmlns:m="http://schemas.openxmlformats.org/officeDocument/2006/math" xmlns:v="urn:schemas-microsoft-com:vml" xmlns:wp="http://schemas.openxmlformats.org/drawingml/2006/wordprocessingDrawing" xmlns:w10="urn:schemas-microsoft-com:office:word" xmlns:w="http://schemas.openxmlformats.org/wordprocessingml/2006/main" xmlns:wne="http://schemas.microsoft.com/office/word/2006/wordml" xmlns:sl="http://schemas.openxmlformats.org/schemaLibrary/2006/main" xmlns:a="http://schemas.openxmlformats.org/drawingml/2006/main" xmlns:pic="http://schemas.openxmlformats.org/drawingml/2006/picture" xmlns:c="http://schemas.openxmlformats.org/drawingml/2006/chart" xmlns:lc="http://schemas.openxmlformats.org/drawingml/2006/lockedCanvas" xmlns:dgm="http://schemas.openxmlformats.org/drawingml/2006/diagram" xmlns:wps="http://schemas.microsoft.com/office/word/2010/wordprocessingShape" xmlns:wpg="http://schemas.microsoft.com/office/word/2010/wordprocessingGroup" xmlns:w14="http://schemas.microsoft.com/office/word/2010/wordml" xmlns:w15="http://schemas.microsoft.com/office/word/2012/wordml">
+<w:document xmlns:wpc="http://schemas.microsoft.com/office/word/2010/wordprocessingCanvas" xmlns:cx="http://schemas.microsoft.com/office/drawing/2014/chartex" xmlns:cx1="http://schemas.microsoft.com/office/drawing/2015/9/8/chartex" xmlns:cx2="http://schemas.microsoft.com/office/drawing/2015/10/21/chartex" xmlns:cx3="http://schemas.microsoft.com/office/drawing/2016/5/9/chartex" xmlns:cx4="http://schemas.microsoft.com/office/drawing/2016/5/10/chartex" xmlns:cx5="http://schemas.microsoft.com/office/drawing/2016/5/11/chartex" xmlns:cx6="http://schemas.microsoft.com/office/drawing/2016/5/12/chartex" xmlns:cx7="http://schemas.microsoft.com/office/drawing/2016/5/13/chartex" xmlns:cx8="http://schemas.microsoft.com/office/drawing/2016/5/14/chartex" xmlns:mc="http://schemas.openxmlformats.org/markup-compatibility/2006" xmlns:aink="http://schemas.microsoft.com/office/drawing/2016/ink" xmlns:am3d="http://schemas.microsoft.com/office/drawing/2017/model3d" xmlns:o="urn:schemas-microsoft-com:office:office" xmlns:r="http://schemas.openxmlformats.org/officeDocument/2006/relationships" xmlns:m="http://schemas.openxmlformats.org/officeDocument/2006/math" xmlns:v="urn:schemas-microsoft-com:vml" xmlns:wp14="http://schemas.microsoft.com/office/word/2010/wordprocessingDrawing" xmlns:wp="http://schemas.openxmlformats.org/drawingml/2006/wordprocessingDrawing" xmlns:w10="urn:schemas-microsoft-com:office:word" xmlns:w="http://schemas.openxmlformats.org/wordprocessingml/2006/main" xmlns:w14="http://schemas.microsoft.com/office/word/2010/wordml" xmlns:w15="http://schemas.microsoft.com/office/word/2012/wordml" xmlns:w16cid="http://schemas.microsoft.com/office/word/2016/wordml/cid" xmlns:w16se="http://schemas.microsoft.com/office/word/2015/wordml/symex" xmlns:wpg="http://schemas.microsoft.com/office/word/2010/wordprocessingGroup" xmlns:wpi="http://schemas.microsoft.com/office/word/2010/wordprocessingInk" xmlns:wne="http://schemas.microsoft.com/office/word/2006/wordml" xmlns:wps="http://schemas.microsoft.com/office/word/2010/wordprocessingShape" mc:Ignorable="w14 w15 w16se w16cid wp14">
   <w:background w:color="FFFFFF"/>
   <w:body>
     <w:p>
       <w:pPr>
         <w:pStyle w:val="Heading1"/>
-        <w:pageBreakBefore w:val="0"/>
         <w:jc w:val="center"/>
         <w:rPr>
-          <w:rFonts w:ascii="Nunito" w:cs="Nunito" w:eastAsia="Nunito" w:hAnsi="Nunito"/>
-          <w:b w:val="1"/>
+          <w:rFonts w:ascii="Nunito" w:eastAsia="Nunito" w:hAnsi="Nunito" w:cs="Nunito"/>
+          <w:b/>
           <w:sz w:val="28"/>
           <w:szCs w:val="28"/>
         </w:rPr>
       </w:pPr>
-      <w:bookmarkStart w:colFirst="0" w:colLast="0" w:name="_lk8ys0a5fwy2" w:id="0"/>
+      <w:bookmarkStart w:id="0" w:name="_lk8ys0a5fwy2" w:colFirst="0" w:colLast="0"/>
       <w:bookmarkEnd w:id="0"/>
       <w:r>
         <w:rPr>
-          <w:rFonts w:ascii="Nunito" w:cs="Nunito" w:eastAsia="Nunito" w:hAnsi="Nunito"/>
-          <w:b w:val="1"/>
-          <w:sz w:val="28"/>
-          <w:szCs w:val="28"/>
-          <w:rtl w:val="0"/>
-        </w:rPr>
-        <w:t xml:space="preserve">Flight Reservation System Requirement Doc</w:t>
+          <w:rFonts w:ascii="Nunito" w:eastAsia="Nunito" w:hAnsi="Nunito" w:cs="Nunito"/>
+          <w:b/>
+          <w:sz w:val="28"/>
+          <w:szCs w:val="28"/>
+        </w:rPr>
+        <w:t>Flight Reservation System Requirement Doc</w:t>
       </w:r>
     </w:p>
     <w:p>
       <w:pPr>
-        <w:pageBreakBefore w:val="0"/>
-        <w:rPr>
-          <w:rFonts w:ascii="Nunito" w:cs="Nunito" w:eastAsia="Nunito" w:hAnsi="Nunito"/>
-          <w:b w:val="1"/>
+        <w:rPr>
+          <w:rFonts w:ascii="Nunito" w:eastAsia="Nunito" w:hAnsi="Nunito" w:cs="Nunito"/>
+          <w:b/>
           <w:sz w:val="28"/>
           <w:szCs w:val="28"/>
         </w:rPr>
       </w:pPr>
       <w:r>
         <w:rPr>
-          <w:rFonts w:ascii="Nunito" w:cs="Nunito" w:eastAsia="Nunito" w:hAnsi="Nunito"/>
-          <w:b w:val="1"/>
-          <w:sz w:val="28"/>
-          <w:szCs w:val="28"/>
-          <w:rtl w:val="0"/>
-        </w:rPr>
-        <w:t xml:space="preserve">Design a Flight Reservation System to keep track of all tickets, flights and passengers. The system should be able to track what flights are available and what is the current capacity for different flights. If someone wants to book a ticket, they must first register themself as a passenger by providing certain details. Once a passenger has registered themself, they must be able to book a seat in one of the available flights based on the current available capacity. Also, the system should allow passengers to book two types of tickets, regular tickets and tourist tickets.</w:t>
+          <w:rFonts w:ascii="Nunito" w:eastAsia="Nunito" w:hAnsi="Nunito" w:cs="Nunito"/>
+          <w:b/>
+          <w:sz w:val="28"/>
+          <w:szCs w:val="28"/>
+        </w:rPr>
+        <w:t>Design a Flight Reservation System to keep track of all tickets, flights and passengers. The system should be able to track what flights are available and what is the current capacity for different flights. If someone wants to book a ticket, they must firs</w:t>
+      </w:r>
+      <w:r>
+        <w:rPr>
+          <w:rFonts w:ascii="Nunito" w:eastAsia="Nunito" w:hAnsi="Nunito" w:cs="Nunito"/>
+          <w:b/>
+          <w:sz w:val="28"/>
+          <w:szCs w:val="28"/>
+        </w:rPr>
+        <w:t>t register them self</w:t>
+      </w:r>
+      <w:bookmarkStart w:id="1" w:name="_GoBack"/>
+      <w:bookmarkEnd w:id="1"/>
+      <w:r>
+        <w:rPr>
+          <w:rFonts w:ascii="Nunito" w:eastAsia="Nunito" w:hAnsi="Nunito" w:cs="Nunito"/>
+          <w:b/>
+          <w:sz w:val="28"/>
+          <w:szCs w:val="28"/>
+        </w:rPr>
+        <w:t xml:space="preserve"> as a passenger by providing certain details. Once a passenger has registered them self</w:t>
+      </w:r>
+      <w:r>
+        <w:rPr>
+          <w:rFonts w:ascii="Nunito" w:eastAsia="Nunito" w:hAnsi="Nunito" w:cs="Nunito"/>
+          <w:b/>
+          <w:sz w:val="28"/>
+          <w:szCs w:val="28"/>
+        </w:rPr>
+        <w:t>, they must be able to book a seat in one of the available flights based on the current available capacity. Also, the system should allow passengers to</w:t>
+      </w:r>
+      <w:r>
+        <w:rPr>
+          <w:rFonts w:ascii="Nunito" w:eastAsia="Nunito" w:hAnsi="Nunito" w:cs="Nunito"/>
+          <w:b/>
+          <w:sz w:val="28"/>
+          <w:szCs w:val="28"/>
+        </w:rPr>
+        <w:t xml:space="preserve"> book two types of tickets, regular tickets and tourist tickets.</w:t>
       </w:r>
     </w:p>
     <w:p>
       <w:pPr>
-        <w:pageBreakBefore w:val="0"/>
-        <w:rPr>
-          <w:rFonts w:ascii="Nunito" w:cs="Nunito" w:eastAsia="Nunito" w:hAnsi="Nunito"/>
-          <w:b w:val="1"/>
+        <w:rPr>
+          <w:rFonts w:ascii="Nunito" w:eastAsia="Nunito" w:hAnsi="Nunito" w:cs="Nunito"/>
+          <w:b/>
           <w:sz w:val="28"/>
           <w:szCs w:val="28"/>
         </w:rPr>
       </w:pPr>
-      <w:r>
-        <w:rPr>
-          <w:rtl w:val="0"/>
-        </w:rPr>
-      </w:r>
     </w:p>
     <w:p>
       <w:pPr>
-        <w:pageBreakBefore w:val="0"/>
-        <w:rPr>
-          <w:rFonts w:ascii="Nunito" w:cs="Nunito" w:eastAsia="Nunito" w:hAnsi="Nunito"/>
-          <w:b w:val="1"/>
+        <w:rPr>
+          <w:rFonts w:ascii="Nunito" w:eastAsia="Nunito" w:hAnsi="Nunito" w:cs="Nunito"/>
+          <w:b/>
           <w:sz w:val="28"/>
           <w:szCs w:val="28"/>
         </w:rPr>
       </w:pPr>
       <w:r>
         <w:rPr>
-          <w:rFonts w:ascii="Nunito" w:cs="Nunito" w:eastAsia="Nunito" w:hAnsi="Nunito"/>
-          <w:b w:val="1"/>
-          <w:sz w:val="28"/>
-          <w:szCs w:val="28"/>
-          <w:rtl w:val="0"/>
-        </w:rPr>
-        <w:t xml:space="preserve">For each passenger, we should be able to keep a record of their contact details (name, phone number and email ID) and address details (street, city and state). We should be able to get the contact details and address details for any passenger or update these details whenever required.</w:t>
+          <w:rFonts w:ascii="Nunito" w:eastAsia="Nunito" w:hAnsi="Nunito" w:cs="Nunito"/>
+          <w:b/>
+          <w:sz w:val="28"/>
+          <w:szCs w:val="28"/>
+        </w:rPr>
+        <w:t>For each passenger, we should be able to keep a record of their contact details (name, phone number and email ID) and address details (street, city and state). We should be able to get the c</w:t>
+      </w:r>
+      <w:r>
+        <w:rPr>
+          <w:rFonts w:ascii="Nunito" w:eastAsia="Nunito" w:hAnsi="Nunito" w:cs="Nunito"/>
+          <w:b/>
+          <w:sz w:val="28"/>
+          <w:szCs w:val="28"/>
+        </w:rPr>
+        <w:t>ontact details and address details for any passenger or update these details whenever required.</w:t>
       </w:r>
     </w:p>
     <w:p>
       <w:pPr>
-        <w:pageBreakBefore w:val="0"/>
-        <w:rPr>
-          <w:rFonts w:ascii="Nunito" w:cs="Nunito" w:eastAsia="Nunito" w:hAnsi="Nunito"/>
-          <w:b w:val="1"/>
+        <w:rPr>
+          <w:rFonts w:ascii="Nunito" w:eastAsia="Nunito" w:hAnsi="Nunito" w:cs="Nunito"/>
+          <w:b/>
           <w:sz w:val="28"/>
           <w:szCs w:val="28"/>
         </w:rPr>
       </w:pPr>
-      <w:r>
-        <w:rPr>
-          <w:rtl w:val="0"/>
-        </w:rPr>
-      </w:r>
     </w:p>
     <w:p>
       <w:pPr>
-        <w:pageBreakBefore w:val="0"/>
-        <w:rPr>
-          <w:rFonts w:ascii="Nunito" w:cs="Nunito" w:eastAsia="Nunito" w:hAnsi="Nunito"/>
-          <w:b w:val="1"/>
+        <w:rPr>
+          <w:rFonts w:ascii="Nunito" w:eastAsia="Nunito" w:hAnsi="Nunito" w:cs="Nunito"/>
+          <w:b/>
           <w:sz w:val="28"/>
           <w:szCs w:val="28"/>
         </w:rPr>
       </w:pPr>
       <w:r>
         <w:rPr>
-          <w:rFonts w:ascii="Nunito" w:cs="Nunito" w:eastAsia="Nunito" w:hAnsi="Nunito"/>
-          <w:b w:val="1"/>
-          <w:sz w:val="28"/>
-          <w:szCs w:val="28"/>
-          <w:rtl w:val="0"/>
-        </w:rPr>
-        <w:t xml:space="preserve">The system should allow passengers to book two types of tickets, regular tickets and tourist tickets. For each ticket, we should be able to keep track of the PNR number, departure and destination locations, </w:t>
-      </w:r>
-      <w:r>
-        <w:rPr>
-          <w:rFonts w:ascii="Nunito" w:cs="Nunito" w:eastAsia="Nunito" w:hAnsi="Nunito"/>
-          <w:b w:val="1"/>
-          <w:sz w:val="28"/>
-          <w:szCs w:val="28"/>
-          <w:rtl w:val="0"/>
-        </w:rPr>
-        <w:t xml:space="preserve">the flight on which the seat is booked</w:t>
-      </w:r>
-      <w:r>
-        <w:rPr>
-          <w:rFonts w:ascii="Nunito" w:cs="Nunito" w:eastAsia="Nunito" w:hAnsi="Nunito"/>
-          <w:b w:val="1"/>
-          <w:sz w:val="28"/>
-          <w:szCs w:val="28"/>
-          <w:rtl w:val="0"/>
-        </w:rPr>
-        <w:t xml:space="preserve">, the date and time of departure and arrival, the details of the passenger who booked the ticket, the seat number, the price of the ticket and whether that ticket is cancelled or not. For each ticket, we should be able to check its status (either ‘Confirmed’ or ‘Cancelled’), the duration of the journey, and we should also be able to cancel the ticket.</w:t>
+          <w:rFonts w:ascii="Nunito" w:eastAsia="Nunito" w:hAnsi="Nunito" w:cs="Nunito"/>
+          <w:b/>
+          <w:sz w:val="28"/>
+          <w:szCs w:val="28"/>
+        </w:rPr>
+        <w:t>The system should allow passengers to book two types of tickets, regular tickets and tourist tickets. For each ticket, we should be able to keep track of the P</w:t>
+      </w:r>
+      <w:r>
+        <w:rPr>
+          <w:rFonts w:ascii="Nunito" w:eastAsia="Nunito" w:hAnsi="Nunito" w:cs="Nunito"/>
+          <w:b/>
+          <w:sz w:val="28"/>
+          <w:szCs w:val="28"/>
+        </w:rPr>
+        <w:t>NR number, departure and destination locations, the flight on which the seat is booked, the date and time of departure and arrival, the details of the passenger who booked the ticket, the seat number, the price of the ticket and whether that ticket is canc</w:t>
+      </w:r>
+      <w:r>
+        <w:rPr>
+          <w:rFonts w:ascii="Nunito" w:eastAsia="Nunito" w:hAnsi="Nunito" w:cs="Nunito"/>
+          <w:b/>
+          <w:sz w:val="28"/>
+          <w:szCs w:val="28"/>
+        </w:rPr>
+        <w:t xml:space="preserve">elled or not. For each ticket, we should be able to check its status (either ‘Confirmed’ or ‘Cancelled’), the duration of the journey, and we should </w:t>
+      </w:r>
+      <w:proofErr w:type="gramStart"/>
+      <w:r>
+        <w:rPr>
+          <w:rFonts w:ascii="Nunito" w:eastAsia="Nunito" w:hAnsi="Nunito" w:cs="Nunito"/>
+          <w:b/>
+          <w:sz w:val="28"/>
+          <w:szCs w:val="28"/>
+        </w:rPr>
+        <w:t>also</w:t>
+      </w:r>
+      <w:proofErr w:type="gramEnd"/>
+      <w:r>
+        <w:rPr>
+          <w:rFonts w:ascii="Nunito" w:eastAsia="Nunito" w:hAnsi="Nunito" w:cs="Nunito"/>
+          <w:b/>
+          <w:sz w:val="28"/>
+          <w:szCs w:val="28"/>
+        </w:rPr>
+        <w:t xml:space="preserve"> be able to cancel the ticket.</w:t>
       </w:r>
     </w:p>
     <w:p>
       <w:pPr>
-        <w:pageBreakBefore w:val="0"/>
-        <w:rPr>
-          <w:rFonts w:ascii="Nunito" w:cs="Nunito" w:eastAsia="Nunito" w:hAnsi="Nunito"/>
-          <w:b w:val="1"/>
+        <w:rPr>
+          <w:rFonts w:ascii="Nunito" w:eastAsia="Nunito" w:hAnsi="Nunito" w:cs="Nunito"/>
+          <w:b/>
           <w:sz w:val="28"/>
           <w:szCs w:val="28"/>
         </w:rPr>
       </w:pPr>
-      <w:r>
-        <w:rPr>
-          <w:rtl w:val="0"/>
-        </w:rPr>
-      </w:r>
     </w:p>
     <w:p>
       <w:pPr>
-        <w:pageBreakBefore w:val="0"/>
-        <w:rPr>
-          <w:rFonts w:ascii="Nunito" w:cs="Nunito" w:eastAsia="Nunito" w:hAnsi="Nunito"/>
-          <w:b w:val="1"/>
+        <w:rPr>
+          <w:rFonts w:ascii="Nunito" w:eastAsia="Nunito" w:hAnsi="Nunito" w:cs="Nunito"/>
+          <w:b/>
           <w:sz w:val="28"/>
           <w:szCs w:val="28"/>
         </w:rPr>
       </w:pPr>
       <w:r>
         <w:rPr>
-          <w:rFonts w:ascii="Nunito" w:cs="Nunito" w:eastAsia="Nunito" w:hAnsi="Nunito"/>
-          <w:b w:val="1"/>
-          <w:sz w:val="28"/>
-          <w:szCs w:val="28"/>
-          <w:rtl w:val="0"/>
-        </w:rPr>
-        <w:t xml:space="preserve">For regular tickets, we should be able to keep track of what special services the passengers have requested, such as food, water and snacks. We should be able to check the special services availed by the passengers and also update them if required.</w:t>
+          <w:rFonts w:ascii="Nunito" w:eastAsia="Nunito" w:hAnsi="Nunito" w:cs="Nunito"/>
+          <w:b/>
+          <w:sz w:val="28"/>
+          <w:szCs w:val="28"/>
+        </w:rPr>
+        <w:lastRenderedPageBreak/>
+        <w:t>For regular tickets, we should be able to keep track of what special se</w:t>
+      </w:r>
+      <w:r>
+        <w:rPr>
+          <w:rFonts w:ascii="Nunito" w:eastAsia="Nunito" w:hAnsi="Nunito" w:cs="Nunito"/>
+          <w:b/>
+          <w:sz w:val="28"/>
+          <w:szCs w:val="28"/>
+        </w:rPr>
+        <w:t>rvices the passengers have requested, such as food, water and snacks. We should be able to check the special services availed by the passengers and also update them if required.</w:t>
       </w:r>
     </w:p>
     <w:p>
       <w:pPr>
-        <w:pageBreakBefore w:val="0"/>
-        <w:rPr>
-          <w:rFonts w:ascii="Nunito" w:cs="Nunito" w:eastAsia="Nunito" w:hAnsi="Nunito"/>
-          <w:b w:val="1"/>
+        <w:rPr>
+          <w:rFonts w:ascii="Nunito" w:eastAsia="Nunito" w:hAnsi="Nunito" w:cs="Nunito"/>
+          <w:b/>
           <w:sz w:val="28"/>
           <w:szCs w:val="28"/>
         </w:rPr>
       </w:pPr>
-      <w:r>
-        <w:rPr>
-          <w:rtl w:val="0"/>
-        </w:rPr>
-      </w:r>
     </w:p>
     <w:p>
       <w:pPr>
-        <w:pageBreakBefore w:val="0"/>
-        <w:rPr>
-          <w:rFonts w:ascii="Nunito" w:cs="Nunito" w:eastAsia="Nunito" w:hAnsi="Nunito"/>
-          <w:b w:val="1"/>
+        <w:rPr>
+          <w:rFonts w:ascii="Nunito" w:eastAsia="Nunito" w:hAnsi="Nunito" w:cs="Nunito"/>
+          <w:b/>
           <w:sz w:val="28"/>
           <w:szCs w:val="28"/>
         </w:rPr>
       </w:pPr>
       <w:r>
         <w:rPr>
-          <w:rFonts w:ascii="Nunito" w:cs="Nunito" w:eastAsia="Nunito" w:hAnsi="Nunito"/>
-          <w:b w:val="1"/>
-          <w:sz w:val="28"/>
-          <w:szCs w:val="28"/>
-          <w:rtl w:val="0"/>
-        </w:rPr>
-        <w:t xml:space="preserve">For tourist tickets, we should be able to keep track of the hotel address and the selected tourist locations by the passenger. A passenger can select a maximum of five tourist locations. We should also be able to add or remove tourist locations if required.</w:t>
+          <w:rFonts w:ascii="Nunito" w:eastAsia="Nunito" w:hAnsi="Nunito" w:cs="Nunito"/>
+          <w:b/>
+          <w:sz w:val="28"/>
+          <w:szCs w:val="28"/>
+        </w:rPr>
+        <w:t>For tourist tickets, we should be able to keep track of the hotel address and</w:t>
+      </w:r>
+      <w:r>
+        <w:rPr>
+          <w:rFonts w:ascii="Nunito" w:eastAsia="Nunito" w:hAnsi="Nunito" w:cs="Nunito"/>
+          <w:b/>
+          <w:sz w:val="28"/>
+          <w:szCs w:val="28"/>
+        </w:rPr>
+        <w:t xml:space="preserve"> the selected tourist locations by the passenger. A passenger can select a maximum of five tourist locations. We should also be able to add or remove tourist locations if required.</w:t>
       </w:r>
     </w:p>
     <w:p>
       <w:pPr>
-        <w:pageBreakBefore w:val="0"/>
-        <w:rPr>
-          <w:rFonts w:ascii="Nunito" w:cs="Nunito" w:eastAsia="Nunito" w:hAnsi="Nunito"/>
-          <w:b w:val="1"/>
+        <w:rPr>
+          <w:rFonts w:ascii="Nunito" w:eastAsia="Nunito" w:hAnsi="Nunito" w:cs="Nunito"/>
+          <w:b/>
           <w:sz w:val="28"/>
           <w:szCs w:val="28"/>
         </w:rPr>
       </w:pPr>
-      <w:r>
-        <w:rPr>
-          <w:rtl w:val="0"/>
-        </w:rPr>
-      </w:r>
     </w:p>
     <w:p>
       <w:pPr>
-        <w:pageBreakBefore w:val="0"/>
-        <w:rPr>
-          <w:rFonts w:ascii="Nunito" w:cs="Nunito" w:eastAsia="Nunito" w:hAnsi="Nunito"/>
-          <w:b w:val="1"/>
+        <w:rPr>
+          <w:rFonts w:ascii="Nunito" w:eastAsia="Nunito" w:hAnsi="Nunito" w:cs="Nunito"/>
+          <w:b/>
           <w:sz w:val="28"/>
           <w:szCs w:val="28"/>
         </w:rPr>
       </w:pPr>
       <w:r>
         <w:rPr>
-          <w:rFonts w:ascii="Nunito" w:cs="Nunito" w:eastAsia="Nunito" w:hAnsi="Nunito"/>
-          <w:b w:val="1"/>
-          <w:sz w:val="28"/>
-          <w:szCs w:val="28"/>
-          <w:rtl w:val="0"/>
-        </w:rPr>
-        <w:t xml:space="preserve">For flights, we should be able to keep track of the flight number, the airline of the flight, the capacity of that flight and the number of seats booked. We should be able to get the flight details and check the availability of seats. Whenever a seat is booked on a flight, the number of seats booked should be updated for that flight.</w:t>
+          <w:rFonts w:ascii="Nunito" w:eastAsia="Nunito" w:hAnsi="Nunito" w:cs="Nunito"/>
+          <w:b/>
+          <w:sz w:val="28"/>
+          <w:szCs w:val="28"/>
+        </w:rPr>
+        <w:t>For flights, we should be able to keep track of the flight number, the air</w:t>
+      </w:r>
+      <w:r>
+        <w:rPr>
+          <w:rFonts w:ascii="Nunito" w:eastAsia="Nunito" w:hAnsi="Nunito" w:cs="Nunito"/>
+          <w:b/>
+          <w:sz w:val="28"/>
+          <w:szCs w:val="28"/>
+        </w:rPr>
+        <w:t>line of the flight, the capacity of that flight and the number of seats booked. We should be able to get the flight details and check the availability of seats. Whenever a seat is booked on a flight, the number of seats booked should be updated for that fl</w:t>
+      </w:r>
+      <w:r>
+        <w:rPr>
+          <w:rFonts w:ascii="Nunito" w:eastAsia="Nunito" w:hAnsi="Nunito" w:cs="Nunito"/>
+          <w:b/>
+          <w:sz w:val="28"/>
+          <w:szCs w:val="28"/>
+        </w:rPr>
+        <w:t>ight.</w:t>
       </w:r>
     </w:p>
     <w:sectPr>
-      <w:pgSz w:h="15840" w:w="12240" w:orient="portrait"/>
-      <w:pgMar w:bottom="1440" w:top="1440" w:left="1440" w:right="1440" w:header="720" w:footer="720"/>
+      <w:pgSz w:w="12240" w:h="15840"/>
+      <w:pgMar w:top="1440" w:right="1440" w:bottom="1440" w:left="1440" w:header="720" w:footer="720" w:gutter="0"/>
       <w:pgNumType w:start="1"/>
+      <w:cols w:space="720"/>
     </w:sectPr>
   </w:body>
 </w:document>
 </file>
 
-<file path=word/numbering.xml><?xml version="1.0" encoding="utf-8"?>
-<w:numbering xmlns:mc="http://schemas.openxmlformats.org/markup-compatibility/2006" xmlns:o="urn:schemas-microsoft-com:office:office" xmlns:r="http://schemas.openxmlformats.org/officeDocument/2006/relationships" xmlns:m="http://schemas.openxmlformats.org/officeDocument/2006/math" xmlns:v="urn:schemas-microsoft-com:vml" xmlns:wp="http://schemas.openxmlformats.org/drawingml/2006/wordprocessingDrawing" xmlns:w10="urn:schemas-microsoft-com:office:word" xmlns:w="http://schemas.openxmlformats.org/wordprocessingml/2006/main" xmlns:wne="http://schemas.microsoft.com/office/word/2006/wordml" xmlns:sl="http://schemas.openxmlformats.org/schemaLibrary/2006/main" xmlns:a="http://schemas.openxmlformats.org/drawingml/2006/main" xmlns:pic="http://schemas.openxmlformats.org/drawingml/2006/picture" xmlns:c="http://schemas.openxmlformats.org/drawingml/2006/chart" xmlns:lc="http://schemas.openxmlformats.org/drawingml/2006/lockedCanvas" xmlns:dgm="http://schemas.openxmlformats.org/drawingml/2006/diagram" xmlns:wps="http://schemas.microsoft.com/office/word/2010/wordprocessingShape" xmlns:wpg="http://schemas.microsoft.com/office/word/2010/wordprocessingGroup" xmlns:w14="http://schemas.microsoft.com/office/word/2010/wordml" xmlns:w15="http://schemas.microsoft.com/office/word/2012/wordml"/>
-</file>
-
 <file path=word/styles.xml><?xml version="1.0" encoding="utf-8"?>
-<w:styles xmlns:mc="http://schemas.openxmlformats.org/markup-compatibility/2006" xmlns:o="urn:schemas-microsoft-com:office:office" xmlns:r="http://schemas.openxmlformats.org/officeDocument/2006/relationships" xmlns:m="http://schemas.openxmlformats.org/officeDocument/2006/math" xmlns:v="urn:schemas-microsoft-com:vml" xmlns:wp="http://schemas.openxmlformats.org/drawingml/2006/wordprocessingDrawing" xmlns:w10="urn:schemas-microsoft-com:office:word" xmlns:w="http://schemas.openxmlformats.org/wordprocessingml/2006/main" xmlns:wne="http://schemas.microsoft.com/office/word/2006/wordml" xmlns:sl="http://schemas.openxmlformats.org/schemaLibrary/2006/main" xmlns:a="http://schemas.openxmlformats.org/drawingml/2006/main" xmlns:pic="http://schemas.openxmlformats.org/drawingml/2006/picture" xmlns:c="http://schemas.openxmlformats.org/drawingml/2006/chart" xmlns:lc="http://schemas.openxmlformats.org/drawingml/2006/lockedCanvas" xmlns:dgm="http://schemas.openxmlformats.org/drawingml/2006/diagram" xmlns:wps="http://schemas.microsoft.com/office/word/2010/wordprocessingShape" xmlns:wpg="http://schemas.microsoft.com/office/word/2010/wordprocessingGroup" xmlns:w14="http://schemas.microsoft.com/office/word/2010/wordml" xmlns:w15="http://schemas.microsoft.com/office/word/2012/wordml">
+<w:styles xmlns:mc="http://schemas.openxmlformats.org/markup-compatibility/2006" xmlns:r="http://schemas.openxmlformats.org/officeDocument/2006/relationships" xmlns:w="http://schemas.openxmlformats.org/wordprocessingml/2006/main" xmlns:w14="http://schemas.microsoft.com/office/word/2010/wordml" xmlns:w15="http://schemas.microsoft.com/office/word/2012/wordml" xmlns:w16cid="http://schemas.microsoft.com/office/word/2016/wordml/cid" xmlns:w16se="http://schemas.microsoft.com/office/word/2015/wordml/symex" mc:Ignorable="w14 w15 w16se w16cid">
   <w:docDefaults>
     <w:rPrDefault>
       <w:rPr>
-        <w:rFonts w:ascii="Calibri" w:cs="Calibri" w:eastAsia="Calibri" w:hAnsi="Calibri"/>
+        <w:rFonts w:ascii="Calibri" w:eastAsia="Calibri" w:hAnsi="Calibri" w:cs="Calibri"/>
         <w:sz w:val="22"/>
         <w:szCs w:val="22"/>
-        <w:lang w:val="en"/>
+        <w:lang w:val="en" w:eastAsia="en-IN" w:bidi="ar-SA"/>
       </w:rPr>
     </w:rPrDefault>
     <w:pPrDefault>
@@ -284,21 +339,398 @@
       </w:pPr>
     </w:pPrDefault>
   </w:docDefaults>
-  <w:style w:type="paragraph" w:styleId="Normal" w:default="1">
-    <w:name w:val="normal"/>
-  </w:style>
-  <w:style w:type="table" w:styleId="TableNormal" w:default="1">
-    <w:name w:val="Table Normal"/>
+  <w:latentStyles w:defLockedState="0" w:defUIPriority="99" w:defSemiHidden="0" w:defUnhideWhenUsed="0" w:defQFormat="0" w:count="375">
+    <w:lsdException w:name="Normal" w:uiPriority="0" w:qFormat="1"/>
+    <w:lsdException w:name="heading 1" w:uiPriority="9" w:qFormat="1"/>
+    <w:lsdException w:name="heading 2" w:semiHidden="1" w:uiPriority="9" w:unhideWhenUsed="1" w:qFormat="1"/>
+    <w:lsdException w:name="heading 3" w:semiHidden="1" w:uiPriority="9" w:unhideWhenUsed="1" w:qFormat="1"/>
+    <w:lsdException w:name="heading 4" w:semiHidden="1" w:uiPriority="9" w:unhideWhenUsed="1" w:qFormat="1"/>
+    <w:lsdException w:name="heading 5" w:semiHidden="1" w:uiPriority="9" w:unhideWhenUsed="1" w:qFormat="1"/>
+    <w:lsdException w:name="heading 6" w:semiHidden="1" w:uiPriority="9" w:unhideWhenUsed="1" w:qFormat="1"/>
+    <w:lsdException w:name="heading 7" w:semiHidden="1" w:uiPriority="9" w:unhideWhenUsed="1" w:qFormat="1"/>
+    <w:lsdException w:name="heading 8" w:semiHidden="1" w:uiPriority="9" w:unhideWhenUsed="1" w:qFormat="1"/>
+    <w:lsdException w:name="heading 9" w:semiHidden="1" w:uiPriority="9" w:unhideWhenUsed="1" w:qFormat="1"/>
+    <w:lsdException w:name="index 1" w:semiHidden="1" w:unhideWhenUsed="1"/>
+    <w:lsdException w:name="index 2" w:semiHidden="1" w:unhideWhenUsed="1"/>
+    <w:lsdException w:name="index 3" w:semiHidden="1" w:unhideWhenUsed="1"/>
+    <w:lsdException w:name="index 4" w:semiHidden="1" w:unhideWhenUsed="1"/>
+    <w:lsdException w:name="index 5" w:semiHidden="1" w:unhideWhenUsed="1"/>
+    <w:lsdException w:name="index 6" w:semiHidden="1" w:unhideWhenUsed="1"/>
+    <w:lsdException w:name="index 7" w:semiHidden="1" w:unhideWhenUsed="1"/>
+    <w:lsdException w:name="index 8" w:semiHidden="1" w:unhideWhenUsed="1"/>
+    <w:lsdException w:name="index 9" w:semiHidden="1" w:unhideWhenUsed="1"/>
+    <w:lsdException w:name="toc 1" w:semiHidden="1" w:uiPriority="39" w:unhideWhenUsed="1"/>
+    <w:lsdException w:name="toc 2" w:semiHidden="1" w:uiPriority="39" w:unhideWhenUsed="1"/>
+    <w:lsdException w:name="toc 3" w:semiHidden="1" w:uiPriority="39" w:unhideWhenUsed="1"/>
+    <w:lsdException w:name="toc 4" w:semiHidden="1" w:uiPriority="39" w:unhideWhenUsed="1"/>
+    <w:lsdException w:name="toc 5" w:semiHidden="1" w:uiPriority="39" w:unhideWhenUsed="1"/>
+    <w:lsdException w:name="toc 6" w:semiHidden="1" w:uiPriority="39" w:unhideWhenUsed="1"/>
+    <w:lsdException w:name="toc 7" w:semiHidden="1" w:uiPriority="39" w:unhideWhenUsed="1"/>
+    <w:lsdException w:name="toc 8" w:semiHidden="1" w:uiPriority="39" w:unhideWhenUsed="1"/>
+    <w:lsdException w:name="toc 9" w:semiHidden="1" w:uiPriority="39" w:unhideWhenUsed="1"/>
+    <w:lsdException w:name="Normal Indent" w:semiHidden="1" w:unhideWhenUsed="1"/>
+    <w:lsdException w:name="footnote text" w:semiHidden="1" w:unhideWhenUsed="1"/>
+    <w:lsdException w:name="annotation text" w:semiHidden="1" w:unhideWhenUsed="1"/>
+    <w:lsdException w:name="header" w:semiHidden="1" w:unhideWhenUsed="1"/>
+    <w:lsdException w:name="footer" w:semiHidden="1" w:unhideWhenUsed="1"/>
+    <w:lsdException w:name="index heading" w:semiHidden="1" w:unhideWhenUsed="1"/>
+    <w:lsdException w:name="caption" w:semiHidden="1" w:uiPriority="35" w:unhideWhenUsed="1" w:qFormat="1"/>
+    <w:lsdException w:name="table of figures" w:semiHidden="1" w:unhideWhenUsed="1"/>
+    <w:lsdException w:name="envelope address" w:semiHidden="1" w:unhideWhenUsed="1"/>
+    <w:lsdException w:name="envelope return" w:semiHidden="1" w:unhideWhenUsed="1"/>
+    <w:lsdException w:name="footnote reference" w:semiHidden="1" w:unhideWhenUsed="1"/>
+    <w:lsdException w:name="annotation reference" w:semiHidden="1" w:unhideWhenUsed="1"/>
+    <w:lsdException w:name="line number" w:semiHidden="1" w:unhideWhenUsed="1"/>
+    <w:lsdException w:name="page number" w:semiHidden="1" w:unhideWhenUsed="1"/>
+    <w:lsdException w:name="endnote reference" w:semiHidden="1" w:unhideWhenUsed="1"/>
+    <w:lsdException w:name="endnote text" w:semiHidden="1" w:unhideWhenUsed="1"/>
+    <w:lsdException w:name="table of authorities" w:semiHidden="1" w:unhideWhenUsed="1"/>
+    <w:lsdException w:name="macro" w:semiHidden="1" w:unhideWhenUsed="1"/>
+    <w:lsdException w:name="toa heading" w:semiHidden="1" w:unhideWhenUsed="1"/>
+    <w:lsdException w:name="List" w:semiHidden="1" w:unhideWhenUsed="1"/>
+    <w:lsdException w:name="List Bullet" w:semiHidden="1" w:unhideWhenUsed="1"/>
+    <w:lsdException w:name="List Number" w:semiHidden="1" w:unhideWhenUsed="1"/>
+    <w:lsdException w:name="List 2" w:semiHidden="1" w:unhideWhenUsed="1"/>
+    <w:lsdException w:name="List 3" w:semiHidden="1" w:unhideWhenUsed="1"/>
+    <w:lsdException w:name="List 4" w:semiHidden="1" w:unhideWhenUsed="1"/>
+    <w:lsdException w:name="List 5" w:semiHidden="1" w:unhideWhenUsed="1"/>
+    <w:lsdException w:name="List Bullet 2" w:semiHidden="1" w:unhideWhenUsed="1"/>
+    <w:lsdException w:name="List Bullet 3" w:semiHidden="1" w:unhideWhenUsed="1"/>
+    <w:lsdException w:name="List Bullet 4" w:semiHidden="1" w:unhideWhenUsed="1"/>
+    <w:lsdException w:name="List Bullet 5" w:semiHidden="1" w:unhideWhenUsed="1"/>
+    <w:lsdException w:name="List Number 2" w:semiHidden="1" w:unhideWhenUsed="1"/>
+    <w:lsdException w:name="List Number 3" w:semiHidden="1" w:unhideWhenUsed="1"/>
+    <w:lsdException w:name="List Number 4" w:semiHidden="1" w:unhideWhenUsed="1"/>
+    <w:lsdException w:name="List Number 5" w:semiHidden="1" w:unhideWhenUsed="1"/>
+    <w:lsdException w:name="Title" w:uiPriority="10" w:qFormat="1"/>
+    <w:lsdException w:name="Closing" w:semiHidden="1" w:unhideWhenUsed="1"/>
+    <w:lsdException w:name="Signature" w:semiHidden="1" w:unhideWhenUsed="1"/>
+    <w:lsdException w:name="Default Paragraph Font" w:semiHidden="1" w:uiPriority="1" w:unhideWhenUsed="1"/>
+    <w:lsdException w:name="Body Text" w:semiHidden="1" w:unhideWhenUsed="1"/>
+    <w:lsdException w:name="Body Text Indent" w:semiHidden="1" w:unhideWhenUsed="1"/>
+    <w:lsdException w:name="List Continue" w:semiHidden="1" w:unhideWhenUsed="1"/>
+    <w:lsdException w:name="List Continue 2" w:semiHidden="1" w:unhideWhenUsed="1"/>
+    <w:lsdException w:name="List Continue 3" w:semiHidden="1" w:unhideWhenUsed="1"/>
+    <w:lsdException w:name="List Continue 4" w:semiHidden="1" w:unhideWhenUsed="1"/>
+    <w:lsdException w:name="List Continue 5" w:semiHidden="1" w:unhideWhenUsed="1"/>
+    <w:lsdException w:name="Message Header" w:semiHidden="1" w:unhideWhenUsed="1"/>
+    <w:lsdException w:name="Subtitle" w:uiPriority="11" w:qFormat="1"/>
+    <w:lsdException w:name="Salutation" w:semiHidden="1" w:unhideWhenUsed="1"/>
+    <w:lsdException w:name="Date" w:semiHidden="1" w:unhideWhenUsed="1"/>
+    <w:lsdException w:name="Body Text First Indent" w:semiHidden="1" w:unhideWhenUsed="1"/>
+    <w:lsdException w:name="Body Text First Indent 2" w:semiHidden="1" w:unhideWhenUsed="1"/>
+    <w:lsdException w:name="Note Heading" w:semiHidden="1" w:unhideWhenUsed="1"/>
+    <w:lsdException w:name="Body Text 2" w:semiHidden="1" w:unhideWhenUsed="1"/>
+    <w:lsdException w:name="Body Text 3" w:semiHidden="1" w:unhideWhenUsed="1"/>
+    <w:lsdException w:name="Body Text Indent 2" w:semiHidden="1" w:unhideWhenUsed="1"/>
+    <w:lsdException w:name="Body Text Indent 3" w:semiHidden="1" w:unhideWhenUsed="1"/>
+    <w:lsdException w:name="Block Text" w:semiHidden="1" w:unhideWhenUsed="1"/>
+    <w:lsdException w:name="Hyperlink" w:semiHidden="1" w:unhideWhenUsed="1"/>
+    <w:lsdException w:name="FollowedHyperlink" w:semiHidden="1" w:unhideWhenUsed="1"/>
+    <w:lsdException w:name="Strong" w:uiPriority="22" w:qFormat="1"/>
+    <w:lsdException w:name="Emphasis" w:uiPriority="20" w:qFormat="1"/>
+    <w:lsdException w:name="Document Map" w:semiHidden="1" w:unhideWhenUsed="1"/>
+    <w:lsdException w:name="Plain Text" w:semiHidden="1" w:unhideWhenUsed="1"/>
+    <w:lsdException w:name="E-mail Signature" w:semiHidden="1" w:unhideWhenUsed="1"/>
+    <w:lsdException w:name="HTML Top of Form" w:semiHidden="1" w:unhideWhenUsed="1"/>
+    <w:lsdException w:name="HTML Bottom of Form" w:semiHidden="1" w:unhideWhenUsed="1"/>
+    <w:lsdException w:name="Normal (Web)" w:semiHidden="1" w:unhideWhenUsed="1"/>
+    <w:lsdException w:name="HTML Acronym" w:semiHidden="1" w:unhideWhenUsed="1"/>
+    <w:lsdException w:name="HTML Address" w:semiHidden="1" w:unhideWhenUsed="1"/>
+    <w:lsdException w:name="HTML Cite" w:semiHidden="1" w:unhideWhenUsed="1"/>
+    <w:lsdException w:name="HTML Code" w:semiHidden="1" w:unhideWhenUsed="1"/>
+    <w:lsdException w:name="HTML Definition" w:semiHidden="1" w:unhideWhenUsed="1"/>
+    <w:lsdException w:name="HTML Keyboard" w:semiHidden="1" w:unhideWhenUsed="1"/>
+    <w:lsdException w:name="HTML Preformatted" w:semiHidden="1" w:unhideWhenUsed="1"/>
+    <w:lsdException w:name="HTML Sample" w:semiHidden="1" w:unhideWhenUsed="1"/>
+    <w:lsdException w:name="HTML Typewriter" w:semiHidden="1" w:unhideWhenUsed="1"/>
+    <w:lsdException w:name="HTML Variable" w:semiHidden="1" w:unhideWhenUsed="1"/>
+    <w:lsdException w:name="Normal Table" w:semiHidden="1" w:unhideWhenUsed="1"/>
+    <w:lsdException w:name="annotation subject" w:semiHidden="1" w:unhideWhenUsed="1"/>
+    <w:lsdException w:name="No List" w:semiHidden="1" w:unhideWhenUsed="1"/>
+    <w:lsdException w:name="Outline List 1" w:semiHidden="1" w:unhideWhenUsed="1"/>
+    <w:lsdException w:name="Outline List 2" w:semiHidden="1" w:unhideWhenUsed="1"/>
+    <w:lsdException w:name="Outline List 3" w:semiHidden="1" w:unhideWhenUsed="1"/>
+    <w:lsdException w:name="Table Simple 1" w:semiHidden="1" w:unhideWhenUsed="1"/>
+    <w:lsdException w:name="Table Simple 2" w:semiHidden="1" w:unhideWhenUsed="1"/>
+    <w:lsdException w:name="Table Simple 3" w:semiHidden="1" w:unhideWhenUsed="1"/>
+    <w:lsdException w:name="Table Classic 1" w:semiHidden="1" w:unhideWhenUsed="1"/>
+    <w:lsdException w:name="Table Classic 2" w:semiHidden="1" w:unhideWhenUsed="1"/>
+    <w:lsdException w:name="Table Classic 3" w:semiHidden="1" w:unhideWhenUsed="1"/>
+    <w:lsdException w:name="Table Classic 4" w:semiHidden="1" w:unhideWhenUsed="1"/>
+    <w:lsdException w:name="Table Colorful 1" w:semiHidden="1" w:unhideWhenUsed="1"/>
+    <w:lsdException w:name="Table Colorful 2" w:semiHidden="1" w:unhideWhenUsed="1"/>
+    <w:lsdException w:name="Table Colorful 3" w:semiHidden="1" w:unhideWhenUsed="1"/>
+    <w:lsdException w:name="Table Columns 1" w:semiHidden="1" w:unhideWhenUsed="1"/>
+    <w:lsdException w:name="Table Columns 2" w:semiHidden="1" w:unhideWhenUsed="1"/>
+    <w:lsdException w:name="Table Columns 3" w:semiHidden="1" w:unhideWhenUsed="1"/>
+    <w:lsdException w:name="Table Columns 4" w:semiHidden="1" w:unhideWhenUsed="1"/>
+    <w:lsdException w:name="Table Columns 5" w:semiHidden="1" w:unhideWhenUsed="1"/>
+    <w:lsdException w:name="Table Grid 1" w:semiHidden="1" w:unhideWhenUsed="1"/>
+    <w:lsdException w:name="Table Grid 2" w:semiHidden="1" w:unhideWhenUsed="1"/>
+    <w:lsdException w:name="Table Grid 3" w:semiHidden="1" w:unhideWhenUsed="1"/>
+    <w:lsdException w:name="Table Grid 4" w:semiHidden="1" w:unhideWhenUsed="1"/>
+    <w:lsdException w:name="Table Grid 5" w:semiHidden="1" w:unhideWhenUsed="1"/>
+    <w:lsdException w:name="Table Grid 6" w:semiHidden="1" w:unhideWhenUsed="1"/>
+    <w:lsdException w:name="Table Grid 7" w:semiHidden="1" w:unhideWhenUsed="1"/>
+    <w:lsdException w:name="Table Grid 8" w:semiHidden="1" w:unhideWhenUsed="1"/>
+    <w:lsdException w:name="Table List 1" w:semiHidden="1" w:unhideWhenUsed="1"/>
+    <w:lsdException w:name="Table List 2" w:semiHidden="1" w:unhideWhenUsed="1"/>
+    <w:lsdException w:name="Table List 3" w:semiHidden="1" w:unhideWhenUsed="1"/>
+    <w:lsdException w:name="Table List 4" w:semiHidden="1" w:unhideWhenUsed="1"/>
+    <w:lsdException w:name="Table List 5" w:semiHidden="1" w:unhideWhenUsed="1"/>
+    <w:lsdException w:name="Table List 6" w:semiHidden="1" w:unhideWhenUsed="1"/>
+    <w:lsdException w:name="Table List 7" w:semiHidden="1" w:unhideWhenUsed="1"/>
+    <w:lsdException w:name="Table List 8" w:semiHidden="1" w:unhideWhenUsed="1"/>
+    <w:lsdException w:name="Table 3D effects 1" w:semiHidden="1" w:unhideWhenUsed="1"/>
+    <w:lsdException w:name="Table 3D effects 2" w:semiHidden="1" w:unhideWhenUsed="1"/>
+    <w:lsdException w:name="Table 3D effects 3" w:semiHidden="1" w:unhideWhenUsed="1"/>
+    <w:lsdException w:name="Table Contemporary" w:semiHidden="1" w:unhideWhenUsed="1"/>
+    <w:lsdException w:name="Table Elegant" w:semiHidden="1" w:unhideWhenUsed="1"/>
+    <w:lsdException w:name="Table Professional" w:semiHidden="1" w:unhideWhenUsed="1"/>
+    <w:lsdException w:name="Table Subtle 1" w:semiHidden="1" w:unhideWhenUsed="1"/>
+    <w:lsdException w:name="Table Subtle 2" w:semiHidden="1" w:unhideWhenUsed="1"/>
+    <w:lsdException w:name="Table Web 1" w:semiHidden="1" w:unhideWhenUsed="1"/>
+    <w:lsdException w:name="Table Web 2" w:semiHidden="1" w:unhideWhenUsed="1"/>
+    <w:lsdException w:name="Table Web 3" w:semiHidden="1" w:unhideWhenUsed="1"/>
+    <w:lsdException w:name="Balloon Text" w:semiHidden="1" w:unhideWhenUsed="1"/>
+    <w:lsdException w:name="Table Grid" w:uiPriority="39"/>
+    <w:lsdException w:name="Table Theme" w:semiHidden="1" w:unhideWhenUsed="1"/>
+    <w:lsdException w:name="Placeholder Text" w:semiHidden="1"/>
+    <w:lsdException w:name="No Spacing" w:uiPriority="1" w:qFormat="1"/>
+    <w:lsdException w:name="Light Shading" w:uiPriority="60"/>
+    <w:lsdException w:name="Light List" w:uiPriority="61"/>
+    <w:lsdException w:name="Light Grid" w:uiPriority="62"/>
+    <w:lsdException w:name="Medium Shading 1" w:uiPriority="63"/>
+    <w:lsdException w:name="Medium Shading 2" w:uiPriority="64"/>
+    <w:lsdException w:name="Medium List 1" w:uiPriority="65"/>
+    <w:lsdException w:name="Medium List 2" w:uiPriority="66"/>
+    <w:lsdException w:name="Medium Grid 1" w:uiPriority="67"/>
+    <w:lsdException w:name="Medium Grid 2" w:uiPriority="68"/>
+    <w:lsdException w:name="Medium Grid 3" w:uiPriority="69"/>
+    <w:lsdException w:name="Dark List" w:uiPriority="70"/>
+    <w:lsdException w:name="Colorful Shading" w:uiPriority="71"/>
+    <w:lsdException w:name="Colorful List" w:uiPriority="72"/>
+    <w:lsdException w:name="Colorful Grid" w:uiPriority="73"/>
+    <w:lsdException w:name="Light Shading Accent 1" w:uiPriority="60"/>
+    <w:lsdException w:name="Light List Accent 1" w:uiPriority="61"/>
+    <w:lsdException w:name="Light Grid Accent 1" w:uiPriority="62"/>
+    <w:lsdException w:name="Medium Shading 1 Accent 1" w:uiPriority="63"/>
+    <w:lsdException w:name="Medium Shading 2 Accent 1" w:uiPriority="64"/>
+    <w:lsdException w:name="Medium List 1 Accent 1" w:uiPriority="65"/>
+    <w:lsdException w:name="Revision" w:semiHidden="1"/>
+    <w:lsdException w:name="List Paragraph" w:uiPriority="34" w:qFormat="1"/>
+    <w:lsdException w:name="Quote" w:uiPriority="29" w:qFormat="1"/>
+    <w:lsdException w:name="Intense Quote" w:uiPriority="30" w:qFormat="1"/>
+    <w:lsdException w:name="Medium List 2 Accent 1" w:uiPriority="66"/>
+    <w:lsdException w:name="Medium Grid 1 Accent 1" w:uiPriority="67"/>
+    <w:lsdException w:name="Medium Grid 2 Accent 1" w:uiPriority="68"/>
+    <w:lsdException w:name="Medium Grid 3 Accent 1" w:uiPriority="69"/>
+    <w:lsdException w:name="Dark List Accent 1" w:uiPriority="70"/>
+    <w:lsdException w:name="Colorful Shading Accent 1" w:uiPriority="71"/>
+    <w:lsdException w:name="Colorful List Accent 1" w:uiPriority="72"/>
+    <w:lsdException w:name="Colorful Grid Accent 1" w:uiPriority="73"/>
+    <w:lsdException w:name="Light Shading Accent 2" w:uiPriority="60"/>
+    <w:lsdException w:name="Light List Accent 2" w:uiPriority="61"/>
+    <w:lsdException w:name="Light Grid Accent 2" w:uiPriority="62"/>
+    <w:lsdException w:name="Medium Shading 1 Accent 2" w:uiPriority="63"/>
+    <w:lsdException w:name="Medium Shading 2 Accent 2" w:uiPriority="64"/>
+    <w:lsdException w:name="Medium List 1 Accent 2" w:uiPriority="65"/>
+    <w:lsdException w:name="Medium List 2 Accent 2" w:uiPriority="66"/>
+    <w:lsdException w:name="Medium Grid 1 Accent 2" w:uiPriority="67"/>
+    <w:lsdException w:name="Medium Grid 2 Accent 2" w:uiPriority="68"/>
+    <w:lsdException w:name="Medium Grid 3 Accent 2" w:uiPriority="69"/>
+    <w:lsdException w:name="Dark List Accent 2" w:uiPriority="70"/>
+    <w:lsdException w:name="Colorful Shading Accent 2" w:uiPriority="71"/>
+    <w:lsdException w:name="Colorful List Accent 2" w:uiPriority="72"/>
+    <w:lsdException w:name="Colorful Grid Accent 2" w:uiPriority="73"/>
+    <w:lsdException w:name="Light Shading Accent 3" w:uiPriority="60"/>
+    <w:lsdException w:name="Light List Accent 3" w:uiPriority="61"/>
+    <w:lsdException w:name="Light Grid Accent 3" w:uiPriority="62"/>
+    <w:lsdException w:name="Medium Shading 1 Accent 3" w:uiPriority="63"/>
+    <w:lsdException w:name="Medium Shading 2 Accent 3" w:uiPriority="64"/>
+    <w:lsdException w:name="Medium List 1 Accent 3" w:uiPriority="65"/>
+    <w:lsdException w:name="Medium List 2 Accent 3" w:uiPriority="66"/>
+    <w:lsdException w:name="Medium Grid 1 Accent 3" w:uiPriority="67"/>
+    <w:lsdException w:name="Medium Grid 2 Accent 3" w:uiPriority="68"/>
+    <w:lsdException w:name="Medium Grid 3 Accent 3" w:uiPriority="69"/>
+    <w:lsdException w:name="Dark List Accent 3" w:uiPriority="70"/>
+    <w:lsdException w:name="Colorful Shading Accent 3" w:uiPriority="71"/>
+    <w:lsdException w:name="Colorful List Accent 3" w:uiPriority="72"/>
+    <w:lsdException w:name="Colorful Grid Accent 3" w:uiPriority="73"/>
+    <w:lsdException w:name="Light Shading Accent 4" w:uiPriority="60"/>
+    <w:lsdException w:name="Light List Accent 4" w:uiPriority="61"/>
+    <w:lsdException w:name="Light Grid Accent 4" w:uiPriority="62"/>
+    <w:lsdException w:name="Medium Shading 1 Accent 4" w:uiPriority="63"/>
+    <w:lsdException w:name="Medium Shading 2 Accent 4" w:uiPriority="64"/>
+    <w:lsdException w:name="Medium List 1 Accent 4" w:uiPriority="65"/>
+    <w:lsdException w:name="Medium List 2 Accent 4" w:uiPriority="66"/>
+    <w:lsdException w:name="Medium Grid 1 Accent 4" w:uiPriority="67"/>
+    <w:lsdException w:name="Medium Grid 2 Accent 4" w:uiPriority="68"/>
+    <w:lsdException w:name="Medium Grid 3 Accent 4" w:uiPriority="69"/>
+    <w:lsdException w:name="Dark List Accent 4" w:uiPriority="70"/>
+    <w:lsdException w:name="Colorful Shading Accent 4" w:uiPriority="71"/>
+    <w:lsdException w:name="Colorful List Accent 4" w:uiPriority="72"/>
+    <w:lsdException w:name="Colorful Grid Accent 4" w:uiPriority="73"/>
+    <w:lsdException w:name="Light Shading Accent 5" w:uiPriority="60"/>
+    <w:lsdException w:name="Light List Accent 5" w:uiPriority="61"/>
+    <w:lsdException w:name="Light Grid Accent 5" w:uiPriority="62"/>
+    <w:lsdException w:name="Medium Shading 1 Accent 5" w:uiPriority="63"/>
+    <w:lsdException w:name="Medium Shading 2 Accent 5" w:uiPriority="64"/>
+    <w:lsdException w:name="Medium List 1 Accent 5" w:uiPriority="65"/>
+    <w:lsdException w:name="Medium List 2 Accent 5" w:uiPriority="66"/>
+    <w:lsdException w:name="Medium Grid 1 Accent 5" w:uiPriority="67"/>
+    <w:lsdException w:name="Medium Grid 2 Accent 5" w:uiPriority="68"/>
+    <w:lsdException w:name="Medium Grid 3 Accent 5" w:uiPriority="69"/>
+    <w:lsdException w:name="Dark List Accent 5" w:uiPriority="70"/>
+    <w:lsdException w:name="Colorful Shading Accent 5" w:uiPriority="71"/>
+    <w:lsdException w:name="Colorful List Accent 5" w:uiPriority="72"/>
+    <w:lsdException w:name="Colorful Grid Accent 5" w:uiPriority="73"/>
+    <w:lsdException w:name="Light Shading Accent 6" w:uiPriority="60"/>
+    <w:lsdException w:name="Light List Accent 6" w:uiPriority="61"/>
+    <w:lsdException w:name="Light Grid Accent 6" w:uiPriority="62"/>
+    <w:lsdException w:name="Medium Shading 1 Accent 6" w:uiPriority="63"/>
+    <w:lsdException w:name="Medium Shading 2 Accent 6" w:uiPriority="64"/>
+    <w:lsdException w:name="Medium List 1 Accent 6" w:uiPriority="65"/>
+    <w:lsdException w:name="Medium List 2 Accent 6" w:uiPriority="66"/>
+    <w:lsdException w:name="Medium Grid 1 Accent 6" w:uiPriority="67"/>
+    <w:lsdException w:name="Medium Grid 2 Accent 6" w:uiPriority="68"/>
+    <w:lsdException w:name="Medium Grid 3 Accent 6" w:uiPriority="69"/>
+    <w:lsdException w:name="Dark List Accent 6" w:uiPriority="70"/>
+    <w:lsdException w:name="Colorful Shading Accent 6" w:uiPriority="71"/>
+    <w:lsdException w:name="Colorful List Accent 6" w:uiPriority="72"/>
+    <w:lsdException w:name="Colorful Grid Accent 6" w:uiPriority="73"/>
+    <w:lsdException w:name="Subtle Emphasis" w:uiPriority="19" w:qFormat="1"/>
+    <w:lsdException w:name="Intense Emphasis" w:uiPriority="21" w:qFormat="1"/>
+    <w:lsdException w:name="Subtle Reference" w:uiPriority="31" w:qFormat="1"/>
+    <w:lsdException w:name="Intense Reference" w:uiPriority="32" w:qFormat="1"/>
+    <w:lsdException w:name="Book Title" w:uiPriority="33" w:qFormat="1"/>
+    <w:lsdException w:name="Bibliography" w:semiHidden="1" w:uiPriority="37" w:unhideWhenUsed="1"/>
+    <w:lsdException w:name="TOC Heading" w:semiHidden="1" w:uiPriority="39" w:unhideWhenUsed="1" w:qFormat="1"/>
+    <w:lsdException w:name="Plain Table 1" w:uiPriority="41"/>
+    <w:lsdException w:name="Plain Table 2" w:uiPriority="42"/>
+    <w:lsdException w:name="Plain Table 3" w:uiPriority="43"/>
+    <w:lsdException w:name="Plain Table 4" w:uiPriority="44"/>
+    <w:lsdException w:name="Plain Table 5" w:uiPriority="45"/>
+    <w:lsdException w:name="Grid Table Light" w:uiPriority="40"/>
+    <w:lsdException w:name="Grid Table 1 Light" w:uiPriority="46"/>
+    <w:lsdException w:name="Grid Table 2" w:uiPriority="47"/>
+    <w:lsdException w:name="Grid Table 3" w:uiPriority="48"/>
+    <w:lsdException w:name="Grid Table 4" w:uiPriority="49"/>
+    <w:lsdException w:name="Grid Table 5 Dark" w:uiPriority="50"/>
+    <w:lsdException w:name="Grid Table 6 Colorful" w:uiPriority="51"/>
+    <w:lsdException w:name="Grid Table 7 Colorful" w:uiPriority="52"/>
+    <w:lsdException w:name="Grid Table 1 Light Accent 1" w:uiPriority="46"/>
+    <w:lsdException w:name="Grid Table 2 Accent 1" w:uiPriority="47"/>
+    <w:lsdException w:name="Grid Table 3 Accent 1" w:uiPriority="48"/>
+    <w:lsdException w:name="Grid Table 4 Accent 1" w:uiPriority="49"/>
+    <w:lsdException w:name="Grid Table 5 Dark Accent 1" w:uiPriority="50"/>
+    <w:lsdException w:name="Grid Table 6 Colorful Accent 1" w:uiPriority="51"/>
+    <w:lsdException w:name="Grid Table 7 Colorful Accent 1" w:uiPriority="52"/>
+    <w:lsdException w:name="Grid Table 1 Light Accent 2" w:uiPriority="46"/>
+    <w:lsdException w:name="Grid Table 2 Accent 2" w:uiPriority="47"/>
+    <w:lsdException w:name="Grid Table 3 Accent 2" w:uiPriority="48"/>
+    <w:lsdException w:name="Grid Table 4 Accent 2" w:uiPriority="49"/>
+    <w:lsdException w:name="Grid Table 5 Dark Accent 2" w:uiPriority="50"/>
+    <w:lsdException w:name="Grid Table 6 Colorful Accent 2" w:uiPriority="51"/>
+    <w:lsdException w:name="Grid Table 7 Colorful Accent 2" w:uiPriority="52"/>
+    <w:lsdException w:name="Grid Table 1 Light Accent 3" w:uiPriority="46"/>
+    <w:lsdException w:name="Grid Table 2 Accent 3" w:uiPriority="47"/>
+    <w:lsdException w:name="Grid Table 3 Accent 3" w:uiPriority="48"/>
+    <w:lsdException w:name="Grid Table 4 Accent 3" w:uiPriority="49"/>
+    <w:lsdException w:name="Grid Table 5 Dark Accent 3" w:uiPriority="50"/>
+    <w:lsdException w:name="Grid Table 6 Colorful Accent 3" w:uiPriority="51"/>
+    <w:lsdException w:name="Grid Table 7 Colorful Accent 3" w:uiPriority="52"/>
+    <w:lsdException w:name="Grid Table 1 Light Accent 4" w:uiPriority="46"/>
+    <w:lsdException w:name="Grid Table 2 Accent 4" w:uiPriority="47"/>
+    <w:lsdException w:name="Grid Table 3 Accent 4" w:uiPriority="48"/>
+    <w:lsdException w:name="Grid Table 4 Accent 4" w:uiPriority="49"/>
+    <w:lsdException w:name="Grid Table 5 Dark Accent 4" w:uiPriority="50"/>
+    <w:lsdException w:name="Grid Table 6 Colorful Accent 4" w:uiPriority="51"/>
+    <w:lsdException w:name="Grid Table 7 Colorful Accent 4" w:uiPriority="52"/>
+    <w:lsdException w:name="Grid Table 1 Light Accent 5" w:uiPriority="46"/>
+    <w:lsdException w:name="Grid Table 2 Accent 5" w:uiPriority="47"/>
+    <w:lsdException w:name="Grid Table 3 Accent 5" w:uiPriority="48"/>
+    <w:lsdException w:name="Grid Table 4 Accent 5" w:uiPriority="49"/>
+    <w:lsdException w:name="Grid Table 5 Dark Accent 5" w:uiPriority="50"/>
+    <w:lsdException w:name="Grid Table 6 Colorful Accent 5" w:uiPriority="51"/>
+    <w:lsdException w:name="Grid Table 7 Colorful Accent 5" w:uiPriority="52"/>
+    <w:lsdException w:name="Grid Table 1 Light Accent 6" w:uiPriority="46"/>
+    <w:lsdException w:name="Grid Table 2 Accent 6" w:uiPriority="47"/>
+    <w:lsdException w:name="Grid Table 3 Accent 6" w:uiPriority="48"/>
+    <w:lsdException w:name="Grid Table 4 Accent 6" w:uiPriority="49"/>
+    <w:lsdException w:name="Grid Table 5 Dark Accent 6" w:uiPriority="50"/>
+    <w:lsdException w:name="Grid Table 6 Colorful Accent 6" w:uiPriority="51"/>
+    <w:lsdException w:name="Grid Table 7 Colorful Accent 6" w:uiPriority="52"/>
+    <w:lsdException w:name="List Table 1 Light" w:uiPriority="46"/>
+    <w:lsdException w:name="List Table 2" w:uiPriority="47"/>
+    <w:lsdException w:name="List Table 3" w:uiPriority="48"/>
+    <w:lsdException w:name="List Table 4" w:uiPriority="49"/>
+    <w:lsdException w:name="List Table 5 Dark" w:uiPriority="50"/>
+    <w:lsdException w:name="List Table 6 Colorful" w:uiPriority="51"/>
+    <w:lsdException w:name="List Table 7 Colorful" w:uiPriority="52"/>
+    <w:lsdException w:name="List Table 1 Light Accent 1" w:uiPriority="46"/>
+    <w:lsdException w:name="List Table 2 Accent 1" w:uiPriority="47"/>
+    <w:lsdException w:name="List Table 3 Accent 1" w:uiPriority="48"/>
+    <w:lsdException w:name="List Table 4 Accent 1" w:uiPriority="49"/>
+    <w:lsdException w:name="List Table 5 Dark Accent 1" w:uiPriority="50"/>
+    <w:lsdException w:name="List Table 6 Colorful Accent 1" w:uiPriority="51"/>
+    <w:lsdException w:name="List Table 7 Colorful Accent 1" w:uiPriority="52"/>
+    <w:lsdException w:name="List Table 1 Light Accent 2" w:uiPriority="46"/>
+    <w:lsdException w:name="List Table 2 Accent 2" w:uiPriority="47"/>
+    <w:lsdException w:name="List Table 3 Accent 2" w:uiPriority="48"/>
+    <w:lsdException w:name="List Table 4 Accent 2" w:uiPriority="49"/>
+    <w:lsdException w:name="List Table 5 Dark Accent 2" w:uiPriority="50"/>
+    <w:lsdException w:name="List Table 6 Colorful Accent 2" w:uiPriority="51"/>
+    <w:lsdException w:name="List Table 7 Colorful Accent 2" w:uiPriority="52"/>
+    <w:lsdException w:name="List Table 1 Light Accent 3" w:uiPriority="46"/>
+    <w:lsdException w:name="List Table 2 Accent 3" w:uiPriority="47"/>
+    <w:lsdException w:name="List Table 3 Accent 3" w:uiPriority="48"/>
+    <w:lsdException w:name="List Table 4 Accent 3" w:uiPriority="49"/>
+    <w:lsdException w:name="List Table 5 Dark Accent 3" w:uiPriority="50"/>
+    <w:lsdException w:name="List Table 6 Colorful Accent 3" w:uiPriority="51"/>
+    <w:lsdException w:name="List Table 7 Colorful Accent 3" w:uiPriority="52"/>
+    <w:lsdException w:name="List Table 1 Light Accent 4" w:uiPriority="46"/>
+    <w:lsdException w:name="List Table 2 Accent 4" w:uiPriority="47"/>
+    <w:lsdException w:name="List Table 3 Accent 4" w:uiPriority="48"/>
+    <w:lsdException w:name="List Table 4 Accent 4" w:uiPriority="49"/>
+    <w:lsdException w:name="List Table 5 Dark Accent 4" w:uiPriority="50"/>
+    <w:lsdException w:name="List Table 6 Colorful Accent 4" w:uiPriority="51"/>
+    <w:lsdException w:name="List Table 7 Colorful Accent 4" w:uiPriority="52"/>
+    <w:lsdException w:name="List Table 1 Light Accent 5" w:uiPriority="46"/>
+    <w:lsdException w:name="List Table 2 Accent 5" w:uiPriority="47"/>
+    <w:lsdException w:name="List Table 3 Accent 5" w:uiPriority="48"/>
+    <w:lsdException w:name="List Table 4 Accent 5" w:uiPriority="49"/>
+    <w:lsdException w:name="List Table 5 Dark Accent 5" w:uiPriority="50"/>
+    <w:lsdException w:name="List Table 6 Colorful Accent 5" w:uiPriority="51"/>
+    <w:lsdException w:name="List Table 7 Colorful Accent 5" w:uiPriority="52"/>
+    <w:lsdException w:name="List Table 1 Light Accent 6" w:uiPriority="46"/>
+    <w:lsdException w:name="List Table 2 Accent 6" w:uiPriority="47"/>
+    <w:lsdException w:name="List Table 3 Accent 6" w:uiPriority="48"/>
+    <w:lsdException w:name="List Table 4 Accent 6" w:uiPriority="49"/>
+    <w:lsdException w:name="List Table 5 Dark Accent 6" w:uiPriority="50"/>
+    <w:lsdException w:name="List Table 6 Colorful Accent 6" w:uiPriority="51"/>
+    <w:lsdException w:name="List Table 7 Colorful Accent 6" w:uiPriority="52"/>
+    <w:lsdException w:name="Mention" w:semiHidden="1" w:unhideWhenUsed="1"/>
+    <w:lsdException w:name="Smart Hyperlink" w:semiHidden="1" w:unhideWhenUsed="1"/>
+    <w:lsdException w:name="Hashtag" w:semiHidden="1" w:unhideWhenUsed="1"/>
+    <w:lsdException w:name="Unresolved Mention" w:semiHidden="1" w:unhideWhenUsed="1"/>
+  </w:latentStyles>
+  <w:style w:type="paragraph" w:default="1" w:styleId="Normal">
+    <w:name w:val="Normal"/>
+    <w:qFormat/>
   </w:style>
   <w:style w:type="paragraph" w:styleId="Heading1">
     <w:name w:val="heading 1"/>
     <w:basedOn w:val="Normal"/>
     <w:next w:val="Normal"/>
+    <w:uiPriority w:val="9"/>
+    <w:qFormat/>
     <w:pPr>
-      <w:keepNext w:val="1"/>
-      <w:keepLines w:val="1"/>
-      <w:pageBreakBefore w:val="0"/>
-      <w:spacing w:after="120" w:before="400" w:lineRule="auto"/>
+      <w:keepNext/>
+      <w:keepLines/>
+      <w:spacing w:before="400" w:after="120"/>
+      <w:outlineLvl w:val="0"/>
     </w:pPr>
     <w:rPr>
       <w:sz w:val="40"/>
@@ -309,14 +741,17 @@
     <w:name w:val="heading 2"/>
     <w:basedOn w:val="Normal"/>
     <w:next w:val="Normal"/>
+    <w:uiPriority w:val="9"/>
+    <w:semiHidden/>
+    <w:unhideWhenUsed/>
+    <w:qFormat/>
     <w:pPr>
-      <w:keepNext w:val="1"/>
-      <w:keepLines w:val="1"/>
-      <w:pageBreakBefore w:val="0"/>
-      <w:spacing w:after="120" w:before="360" w:lineRule="auto"/>
+      <w:keepNext/>
+      <w:keepLines/>
+      <w:spacing w:before="360" w:after="120"/>
+      <w:outlineLvl w:val="1"/>
     </w:pPr>
     <w:rPr>
-      <w:b w:val="0"/>
       <w:sz w:val="32"/>
       <w:szCs w:val="32"/>
     </w:rPr>
@@ -325,14 +760,17 @@
     <w:name w:val="heading 3"/>
     <w:basedOn w:val="Normal"/>
     <w:next w:val="Normal"/>
+    <w:uiPriority w:val="9"/>
+    <w:semiHidden/>
+    <w:unhideWhenUsed/>
+    <w:qFormat/>
     <w:pPr>
-      <w:keepNext w:val="1"/>
-      <w:keepLines w:val="1"/>
-      <w:pageBreakBefore w:val="0"/>
-      <w:spacing w:after="80" w:before="320" w:lineRule="auto"/>
+      <w:keepNext/>
+      <w:keepLines/>
+      <w:spacing w:before="320" w:after="80"/>
+      <w:outlineLvl w:val="2"/>
     </w:pPr>
     <w:rPr>
-      <w:b w:val="0"/>
       <w:color w:val="434343"/>
       <w:sz w:val="28"/>
       <w:szCs w:val="28"/>
@@ -342,11 +780,15 @@
     <w:name w:val="heading 4"/>
     <w:basedOn w:val="Normal"/>
     <w:next w:val="Normal"/>
+    <w:uiPriority w:val="9"/>
+    <w:semiHidden/>
+    <w:unhideWhenUsed/>
+    <w:qFormat/>
     <w:pPr>
-      <w:keepNext w:val="1"/>
-      <w:keepLines w:val="1"/>
-      <w:pageBreakBefore w:val="0"/>
-      <w:spacing w:after="80" w:before="280" w:lineRule="auto"/>
+      <w:keepNext/>
+      <w:keepLines/>
+      <w:spacing w:before="280" w:after="80"/>
+      <w:outlineLvl w:val="3"/>
     </w:pPr>
     <w:rPr>
       <w:color w:val="666666"/>
@@ -358,44 +800,76 @@
     <w:name w:val="heading 5"/>
     <w:basedOn w:val="Normal"/>
     <w:next w:val="Normal"/>
+    <w:uiPriority w:val="9"/>
+    <w:semiHidden/>
+    <w:unhideWhenUsed/>
+    <w:qFormat/>
     <w:pPr>
-      <w:keepNext w:val="1"/>
-      <w:keepLines w:val="1"/>
-      <w:pageBreakBefore w:val="0"/>
-      <w:spacing w:after="80" w:before="240" w:lineRule="auto"/>
+      <w:keepNext/>
+      <w:keepLines/>
+      <w:spacing w:before="240" w:after="80"/>
+      <w:outlineLvl w:val="4"/>
     </w:pPr>
     <w:rPr>
       <w:color w:val="666666"/>
-      <w:sz w:val="22"/>
-      <w:szCs w:val="22"/>
     </w:rPr>
   </w:style>
   <w:style w:type="paragraph" w:styleId="Heading6">
     <w:name w:val="heading 6"/>
     <w:basedOn w:val="Normal"/>
     <w:next w:val="Normal"/>
+    <w:uiPriority w:val="9"/>
+    <w:semiHidden/>
+    <w:unhideWhenUsed/>
+    <w:qFormat/>
     <w:pPr>
-      <w:keepNext w:val="1"/>
-      <w:keepLines w:val="1"/>
-      <w:pageBreakBefore w:val="0"/>
-      <w:spacing w:after="80" w:before="240" w:lineRule="auto"/>
+      <w:keepNext/>
+      <w:keepLines/>
+      <w:spacing w:before="240" w:after="80"/>
+      <w:outlineLvl w:val="5"/>
     </w:pPr>
     <w:rPr>
-      <w:i w:val="1"/>
+      <w:i/>
       <w:color w:val="666666"/>
-      <w:sz w:val="22"/>
-      <w:szCs w:val="22"/>
     </w:rPr>
+  </w:style>
+  <w:style w:type="character" w:default="1" w:styleId="DefaultParagraphFont">
+    <w:name w:val="Default Paragraph Font"/>
+    <w:uiPriority w:val="1"/>
+    <w:semiHidden/>
+    <w:unhideWhenUsed/>
+  </w:style>
+  <w:style w:type="table" w:default="1" w:styleId="TableNormal">
+    <w:name w:val="Normal Table"/>
+    <w:uiPriority w:val="99"/>
+    <w:semiHidden/>
+    <w:unhideWhenUsed/>
+    <w:tblPr>
+      <w:tblInd w:w="0" w:type="dxa"/>
+      <w:tblCellMar>
+        <w:top w:w="0" w:type="dxa"/>
+        <w:left w:w="108" w:type="dxa"/>
+        <w:bottom w:w="0" w:type="dxa"/>
+        <w:right w:w="108" w:type="dxa"/>
+      </w:tblCellMar>
+    </w:tblPr>
+  </w:style>
+  <w:style w:type="numbering" w:default="1" w:styleId="NoList">
+    <w:name w:val="No List"/>
+    <w:uiPriority w:val="99"/>
+    <w:semiHidden/>
+    <w:unhideWhenUsed/>
   </w:style>
   <w:style w:type="paragraph" w:styleId="Title">
     <w:name w:val="Title"/>
     <w:basedOn w:val="Normal"/>
     <w:next w:val="Normal"/>
+    <w:uiPriority w:val="10"/>
+    <w:qFormat/>
     <w:pPr>
-      <w:keepNext w:val="1"/>
-      <w:keepLines w:val="1"/>
-      <w:pageBreakBefore w:val="0"/>
-      <w:spacing w:after="60" w:line="276" w:lineRule="auto"/>
+      <w:keepNext/>
+      <w:keepLines/>
+      <w:spacing w:after="60"/>
     </w:pPr>
     <w:rPr>
       <w:sz w:val="52"/>
@@ -406,11 +880,12 @@
     <w:name w:val="Subtitle"/>
     <w:basedOn w:val="Normal"/>
     <w:next w:val="Normal"/>
+    <w:uiPriority w:val="11"/>
+    <w:qFormat/>
     <w:pPr>
-      <w:keepNext w:val="1"/>
-      <w:keepLines w:val="1"/>
-      <w:pageBreakBefore w:val="0"/>
-      <w:spacing w:after="320" w:lineRule="auto"/>
+      <w:keepNext/>
+      <w:keepLines/>
+      <w:spacing w:after="320"/>
     </w:pPr>
     <w:rPr>
       <w:color w:val="666666"/>

</xml_diff>